<commit_message>
Quantmod found, assumed to be correct R package.
</commit_message>
<xml_diff>
--- a/Kane Meeting 001 (1-10-15).docx
+++ b/Kane Meeting 001 (1-10-15).docx
@@ -4,7 +4,15 @@
   <w:body>
     <w:p>
       <w:r>
-        <w:t>(Lines or words ending with a ? indicate incomplete confidence in transcription.)</w:t>
+        <w:t xml:space="preserve">(Lines or words ending with </w:t>
+      </w:r>
+      <w:proofErr w:type="gramStart"/>
+      <w:r>
+        <w:t>a ?</w:t>
+      </w:r>
+      <w:proofErr w:type="gramEnd"/>
+      <w:r>
+        <w:t xml:space="preserve"> indicate incomplete confidence in transcription.)</w:t>
       </w:r>
     </w:p>
     <w:p/>
@@ -74,9 +82,11 @@
           <w:numId w:val="1"/>
         </w:numPr>
       </w:pPr>
-      <w:r>
-        <w:t>Quantbot</w:t>
-      </w:r>
+      <w:proofErr w:type="spellStart"/>
+      <w:r>
+        <w:t>Quantmod</w:t>
+      </w:r>
+      <w:proofErr w:type="spellEnd"/>
     </w:p>
     <w:p>
       <w:pPr>
@@ -86,8 +96,15 @@
           <w:numId w:val="1"/>
         </w:numPr>
       </w:pPr>
-      <w:r>
-        <w:t>xtf (?)</w:t>
+      <w:proofErr w:type="spellStart"/>
+      <w:proofErr w:type="gramStart"/>
+      <w:r>
+        <w:t>xtf</w:t>
+      </w:r>
+      <w:proofErr w:type="spellEnd"/>
+      <w:proofErr w:type="gramEnd"/>
+      <w:r>
+        <w:t xml:space="preserve"> (?)</w:t>
       </w:r>
     </w:p>
     <w:p>
@@ -98,9 +115,13 @@
           <w:numId w:val="1"/>
         </w:numPr>
       </w:pPr>
+      <w:proofErr w:type="spellStart"/>
       <w:r>
         <w:t>xbrl</w:t>
       </w:r>
+      <w:bookmarkStart w:id="0" w:name="_GoBack"/>
+      <w:bookmarkEnd w:id="0"/>
+      <w:proofErr w:type="spellEnd"/>
     </w:p>
     <w:p/>
     <w:p>
@@ -155,9 +176,11 @@
           <w:numId w:val="2"/>
         </w:numPr>
       </w:pPr>
+      <w:proofErr w:type="spellStart"/>
       <w:r>
         <w:t>MSCI</w:t>
       </w:r>
+      <w:proofErr w:type="spellEnd"/>
     </w:p>
     <w:p>
       <w:pPr>
@@ -261,15 +284,29 @@
         </w:numPr>
       </w:pPr>
       <w:r>
-        <w:t xml:space="preserve">How various stock/e.t.c. listing services </w:t>
+        <w:t>How various stock/</w:t>
+      </w:r>
+      <w:proofErr w:type="spellStart"/>
+      <w:r>
+        <w:t>e.t.c</w:t>
+      </w:r>
+      <w:proofErr w:type="spellEnd"/>
+      <w:r>
+        <w:t xml:space="preserve">. listing services </w:t>
       </w:r>
       <w:r>
         <w:t xml:space="preserve">that we use </w:t>
       </w:r>
-      <w:bookmarkStart w:id="0" w:name="_GoBack"/>
-      <w:bookmarkEnd w:id="0"/>
-      <w:r>
-        <w:t xml:space="preserve">deal with things such as stock splits. </w:t>
+      <w:r>
+        <w:t xml:space="preserve">deal with things such as stock </w:t>
+      </w:r>
+      <w:proofErr w:type="gramStart"/>
+      <w:r>
+        <w:t>splits.</w:t>
+      </w:r>
+      <w:proofErr w:type="gramEnd"/>
+      <w:r>
+        <w:t xml:space="preserve"> </w:t>
       </w:r>
     </w:p>
     <w:sectPr>

</xml_diff>

<commit_message>
Added 25 more companies to CSV document. Modified name. Added new resource to Kane Meeting 001 document - Ryan
</commit_message>
<xml_diff>
--- a/Kane Meeting 001 (1-10-15).docx
+++ b/Kane Meeting 001 (1-10-15).docx
@@ -4,15 +4,7 @@
   <w:body>
     <w:p>
       <w:r>
-        <w:t xml:space="preserve">(Lines or words ending with </w:t>
-      </w:r>
-      <w:proofErr w:type="gramStart"/>
-      <w:r>
-        <w:t>a ?</w:t>
-      </w:r>
-      <w:proofErr w:type="gramEnd"/>
-      <w:r>
-        <w:t xml:space="preserve"> indicate incomplete confidence in transcription.)</w:t>
+        <w:t>(Lines or words ending with a ? indicate incomplete confidence in transcription.)</w:t>
       </w:r>
     </w:p>
     <w:p/>
@@ -82,11 +74,9 @@
           <w:numId w:val="1"/>
         </w:numPr>
       </w:pPr>
-      <w:proofErr w:type="spellStart"/>
       <w:r>
         <w:t>Quantmod</w:t>
       </w:r>
-      <w:proofErr w:type="spellEnd"/>
     </w:p>
     <w:p>
       <w:pPr>
@@ -96,15 +86,8 @@
           <w:numId w:val="1"/>
         </w:numPr>
       </w:pPr>
-      <w:proofErr w:type="spellStart"/>
-      <w:proofErr w:type="gramStart"/>
-      <w:r>
-        <w:t>xtf</w:t>
-      </w:r>
-      <w:proofErr w:type="spellEnd"/>
-      <w:proofErr w:type="gramEnd"/>
-      <w:r>
-        <w:t xml:space="preserve"> (?)</w:t>
+      <w:r>
+        <w:t>xtf (?)</w:t>
       </w:r>
     </w:p>
     <w:p>
@@ -115,13 +98,9 @@
           <w:numId w:val="1"/>
         </w:numPr>
       </w:pPr>
-      <w:proofErr w:type="spellStart"/>
       <w:r>
         <w:t>xbrl</w:t>
       </w:r>
-      <w:bookmarkStart w:id="0" w:name="_GoBack"/>
-      <w:bookmarkEnd w:id="0"/>
-      <w:proofErr w:type="spellEnd"/>
     </w:p>
     <w:p/>
     <w:p>
@@ -176,11 +155,9 @@
           <w:numId w:val="2"/>
         </w:numPr>
       </w:pPr>
-      <w:proofErr w:type="spellStart"/>
       <w:r>
         <w:t>MSCI</w:t>
       </w:r>
-      <w:proofErr w:type="spellEnd"/>
     </w:p>
     <w:p>
       <w:pPr>
@@ -284,30 +261,45 @@
         </w:numPr>
       </w:pPr>
       <w:r>
-        <w:t>How various stock/</w:t>
-      </w:r>
-      <w:proofErr w:type="spellStart"/>
-      <w:r>
-        <w:t>e.t.c</w:t>
-      </w:r>
-      <w:proofErr w:type="spellEnd"/>
-      <w:r>
-        <w:t xml:space="preserve">. listing services </w:t>
+        <w:t xml:space="preserve">How various stock/e.t.c. listing services </w:t>
       </w:r>
       <w:r>
         <w:t xml:space="preserve">that we use </w:t>
       </w:r>
       <w:r>
-        <w:t xml:space="preserve">deal with things such as stock </w:t>
-      </w:r>
-      <w:proofErr w:type="gramStart"/>
-      <w:r>
-        <w:t>splits.</w:t>
-      </w:r>
-      <w:proofErr w:type="gramEnd"/>
-      <w:r>
-        <w:t xml:space="preserve"> </w:t>
-      </w:r>
+        <w:t xml:space="preserve">deal with things such as stock splits. </w:t>
+      </w:r>
+    </w:p>
+    <w:p/>
+    <w:p>
+      <w:r>
+        <w:rPr>
+          <w:b/>
+        </w:rPr>
+        <w:t>New Things:</w:t>
+      </w:r>
+    </w:p>
+    <w:p>
+      <w:pPr>
+        <w:pStyle w:val="ListParagraph"/>
+        <w:numPr>
+          <w:ilvl w:val="0"/>
+          <w:numId w:val="5"/>
+        </w:numPr>
+      </w:pPr>
+      <w:hyperlink r:id="rId5" w:history="1">
+        <w:r>
+          <w:rPr>
+            <w:rStyle w:val="Hyperlink"/>
+          </w:rPr>
+          <w:t>http://www.investorguide.com/stock-list.php</w:t>
+        </w:r>
+      </w:hyperlink>
+      <w:r>
+        <w:t xml:space="preserve"> &lt;- Useful information for public companies.</w:t>
+      </w:r>
+      <w:bookmarkStart w:id="0" w:name="_GoBack"/>
+      <w:bookmarkEnd w:id="0"/>
     </w:p>
     <w:sectPr>
       <w:pgSz w:w="12240" w:h="15840"/>
@@ -548,6 +540,119 @@
     </w:lvl>
   </w:abstractNum>
   <w:abstractNum w:abstractNumId="2">
+    <w:nsid w:val="626A545C"/>
+    <w:multiLevelType w:val="hybridMultilevel"/>
+    <w:tmpl w:val="07D0F720"/>
+    <w:lvl w:ilvl="0" w:tplc="04090001">
+      <w:start w:val="1"/>
+      <w:numFmt w:val="bullet"/>
+      <w:lvlText w:val=""/>
+      <w:lvlJc w:val="left"/>
+      <w:pPr>
+        <w:ind w:left="720" w:hanging="360"/>
+      </w:pPr>
+      <w:rPr>
+        <w:rFonts w:ascii="Symbol" w:hAnsi="Symbol" w:hint="default"/>
+      </w:rPr>
+    </w:lvl>
+    <w:lvl w:ilvl="1" w:tplc="04090003" w:tentative="1">
+      <w:start w:val="1"/>
+      <w:numFmt w:val="bullet"/>
+      <w:lvlText w:val="o"/>
+      <w:lvlJc w:val="left"/>
+      <w:pPr>
+        <w:ind w:left="1440" w:hanging="360"/>
+      </w:pPr>
+      <w:rPr>
+        <w:rFonts w:ascii="Courier New" w:hAnsi="Courier New" w:cs="Courier New" w:hint="default"/>
+      </w:rPr>
+    </w:lvl>
+    <w:lvl w:ilvl="2" w:tplc="04090005" w:tentative="1">
+      <w:start w:val="1"/>
+      <w:numFmt w:val="bullet"/>
+      <w:lvlText w:val=""/>
+      <w:lvlJc w:val="left"/>
+      <w:pPr>
+        <w:ind w:left="2160" w:hanging="360"/>
+      </w:pPr>
+      <w:rPr>
+        <w:rFonts w:ascii="Wingdings" w:hAnsi="Wingdings" w:hint="default"/>
+      </w:rPr>
+    </w:lvl>
+    <w:lvl w:ilvl="3" w:tplc="04090001" w:tentative="1">
+      <w:start w:val="1"/>
+      <w:numFmt w:val="bullet"/>
+      <w:lvlText w:val=""/>
+      <w:lvlJc w:val="left"/>
+      <w:pPr>
+        <w:ind w:left="2880" w:hanging="360"/>
+      </w:pPr>
+      <w:rPr>
+        <w:rFonts w:ascii="Symbol" w:hAnsi="Symbol" w:hint="default"/>
+      </w:rPr>
+    </w:lvl>
+    <w:lvl w:ilvl="4" w:tplc="04090003" w:tentative="1">
+      <w:start w:val="1"/>
+      <w:numFmt w:val="bullet"/>
+      <w:lvlText w:val="o"/>
+      <w:lvlJc w:val="left"/>
+      <w:pPr>
+        <w:ind w:left="3600" w:hanging="360"/>
+      </w:pPr>
+      <w:rPr>
+        <w:rFonts w:ascii="Courier New" w:hAnsi="Courier New" w:cs="Courier New" w:hint="default"/>
+      </w:rPr>
+    </w:lvl>
+    <w:lvl w:ilvl="5" w:tplc="04090005" w:tentative="1">
+      <w:start w:val="1"/>
+      <w:numFmt w:val="bullet"/>
+      <w:lvlText w:val=""/>
+      <w:lvlJc w:val="left"/>
+      <w:pPr>
+        <w:ind w:left="4320" w:hanging="360"/>
+      </w:pPr>
+      <w:rPr>
+        <w:rFonts w:ascii="Wingdings" w:hAnsi="Wingdings" w:hint="default"/>
+      </w:rPr>
+    </w:lvl>
+    <w:lvl w:ilvl="6" w:tplc="04090001" w:tentative="1">
+      <w:start w:val="1"/>
+      <w:numFmt w:val="bullet"/>
+      <w:lvlText w:val=""/>
+      <w:lvlJc w:val="left"/>
+      <w:pPr>
+        <w:ind w:left="5040" w:hanging="360"/>
+      </w:pPr>
+      <w:rPr>
+        <w:rFonts w:ascii="Symbol" w:hAnsi="Symbol" w:hint="default"/>
+      </w:rPr>
+    </w:lvl>
+    <w:lvl w:ilvl="7" w:tplc="04090003" w:tentative="1">
+      <w:start w:val="1"/>
+      <w:numFmt w:val="bullet"/>
+      <w:lvlText w:val="o"/>
+      <w:lvlJc w:val="left"/>
+      <w:pPr>
+        <w:ind w:left="5760" w:hanging="360"/>
+      </w:pPr>
+      <w:rPr>
+        <w:rFonts w:ascii="Courier New" w:hAnsi="Courier New" w:cs="Courier New" w:hint="default"/>
+      </w:rPr>
+    </w:lvl>
+    <w:lvl w:ilvl="8" w:tplc="04090005" w:tentative="1">
+      <w:start w:val="1"/>
+      <w:numFmt w:val="bullet"/>
+      <w:lvlText w:val=""/>
+      <w:lvlJc w:val="left"/>
+      <w:pPr>
+        <w:ind w:left="6480" w:hanging="360"/>
+      </w:pPr>
+      <w:rPr>
+        <w:rFonts w:ascii="Wingdings" w:hAnsi="Wingdings" w:hint="default"/>
+      </w:rPr>
+    </w:lvl>
+  </w:abstractNum>
+  <w:abstractNum w:abstractNumId="3">
     <w:nsid w:val="7B3D2095"/>
     <w:multiLevelType w:val="hybridMultilevel"/>
     <w:tmpl w:val="77381AD6"/>
@@ -660,7 +765,7 @@
       </w:rPr>
     </w:lvl>
   </w:abstractNum>
-  <w:abstractNum w:abstractNumId="3">
+  <w:abstractNum w:abstractNumId="4">
     <w:nsid w:val="7BA117F7"/>
     <w:multiLevelType w:val="hybridMultilevel"/>
     <w:tmpl w:val="379CAD32"/>
@@ -777,12 +882,15 @@
     <w:abstractNumId w:val="0"/>
   </w:num>
   <w:num w:numId="2">
-    <w:abstractNumId w:val="3"/>
+    <w:abstractNumId w:val="4"/>
   </w:num>
   <w:num w:numId="3">
     <w:abstractNumId w:val="1"/>
   </w:num>
   <w:num w:numId="4">
+    <w:abstractNumId w:val="3"/>
+  </w:num>
+  <w:num w:numId="5">
     <w:abstractNumId w:val="2"/>
   </w:num>
 </w:numbering>
@@ -1220,6 +1328,17 @@
       <w:contextualSpacing/>
     </w:pPr>
   </w:style>
+  <w:style w:type="character" w:styleId="Hyperlink">
+    <w:name w:val="Hyperlink"/>
+    <w:basedOn w:val="DefaultParagraphFont"/>
+    <w:uiPriority w:val="99"/>
+    <w:unhideWhenUsed/>
+    <w:rsid w:val="005A64C5"/>
+    <w:rPr>
+      <w:color w:val="0563C1" w:themeColor="hyperlink"/>
+      <w:u w:val="single"/>
+    </w:rPr>
+  </w:style>
 </w:styles>
 </file>
 

</xml_diff>